<commit_message>
implemented a lot of code for basic availability
</commit_message>
<xml_diff>
--- a/project documentation/iteration plan.docx
+++ b/project documentation/iteration plan.docx
@@ -56,10 +56,85 @@
         <w:jc w:val="center"/>
       </w:pPr>
       <w:r>
-        <w:t xml:space="preserve">My Iterations will be spread over two weekly intervals.  The first week (phase one) will be about the requirements gathering and design, whereas the second week ( phases two and three) will deal with the implementation and testing of the system. Phase four wil be spread throughout the iteration, with a dedicated day for it at the end.  I also plan to work on two iterations concurrently, This means that as I implement the  functionality for one iteration, I should be working on the planning and design work for the following one. </w:t>
-      </w:r>
-      <w:r>
-        <w:t xml:space="preserve">It is important to note however, that not all of the tasks that I do will always fit into this routine. As an example, if the iteration in question involves running programs on a real clud platform, then there might not be any design work to do at all. </w:t>
+        <w:t>Iterations will be spread over two weekly intervals.  The first week (phase one) will be about the requiremen</w:t>
+      </w:r>
+      <w:r>
+        <w:t xml:space="preserve">ts gathering and </w:t>
+      </w:r>
+      <w:r>
+        <w:t>design, with</w:t>
+      </w:r>
+      <w:r>
+        <w:t xml:space="preserve"> the second we</w:t>
+      </w:r>
+      <w:r>
+        <w:t xml:space="preserve">ek </w:t>
+      </w:r>
+      <w:r>
+        <w:t>(phases</w:t>
+      </w:r>
+      <w:r>
+        <w:t xml:space="preserve"> two and three) </w:t>
+      </w:r>
+      <w:r>
+        <w:t>deal</w:t>
+      </w:r>
+      <w:r>
+        <w:t>ing</w:t>
+      </w:r>
+      <w:r>
+        <w:t xml:space="preserve"> with the implementation and testing of the system. Phase four </w:t>
+      </w:r>
+      <w:r>
+        <w:t>will</w:t>
+      </w:r>
+      <w:r>
+        <w:t xml:space="preserve"> be spread throughout the iteration, with a dedicated day for it</w:t>
+      </w:r>
+      <w:r>
+        <w:t xml:space="preserve"> at the end.  The schedule allows for two iterations to be worked on concurrently. This gives the flexibility of implementing one iteration while planning and designing the following iteration.</w:t>
+      </w:r>
+      <w:r>
+        <w:t xml:space="preserve"> </w:t>
+      </w:r>
+      <w:r>
+        <w:t>It is important to note however, that not</w:t>
+      </w:r>
+      <w:r>
+        <w:t xml:space="preserve"> all of the tasks </w:t>
+      </w:r>
+      <w:r>
+        <w:t>will always</w:t>
+      </w:r>
+      <w:r>
+        <w:t xml:space="preserve"> fit </w:t>
+      </w:r>
+      <w:r>
+        <w:t xml:space="preserve">into this routine. Such </w:t>
+      </w:r>
+      <w:r>
+        <w:t>as, the iteration</w:t>
+      </w:r>
+      <w:r>
+        <w:t xml:space="preserve"> involves </w:t>
+      </w:r>
+      <w:r>
+        <w:t>testing programs</w:t>
+      </w:r>
+      <w:r>
+        <w:t xml:space="preserve"> on </w:t>
+      </w:r>
+      <w:r>
+        <w:t>a live</w:t>
+      </w:r>
+      <w:r>
+        <w:t xml:space="preserve"> </w:t>
+      </w:r>
+      <w:r>
+        <w:t>cloud</w:t>
+      </w:r>
+      <w:r>
+        <w:t xml:space="preserve"> platform, then there might not be any design work to do at all. </w:t>
       </w:r>
     </w:p>
     <w:p>
@@ -90,70 +165,46 @@
         <w:jc w:val="both"/>
       </w:pPr>
       <w:r>
-        <w:t>The plan is to use Monday as a day to gather requi</w:t>
-      </w:r>
-      <w:r>
-        <w:t>rements for this weeks work and</w:t>
-      </w:r>
-      <w:r>
-        <w:t xml:space="preserve"> also</w:t>
-      </w:r>
-      <w:r>
-        <w:t xml:space="preserve"> to build the</w:t>
+        <w:t xml:space="preserve">The plan is to begin </w:t>
+      </w:r>
+      <w:r>
+        <w:t>to gather requi</w:t>
+      </w:r>
+      <w:r>
+        <w:t xml:space="preserve">rements for this </w:t>
+      </w:r>
+      <w:r>
+        <w:t>iteration including</w:t>
+      </w:r>
+      <w:r>
+        <w:t xml:space="preserve"> </w:t>
+      </w:r>
+      <w:r>
+        <w:t>producing the</w:t>
       </w:r>
       <w:r>
         <w:t xml:space="preserve"> de</w:t>
       </w:r>
       <w:r>
-        <w:t xml:space="preserve">sign documentation for this </w:t>
-      </w:r>
-      <w:r>
-        <w:t>iteration’s</w:t>
-      </w:r>
-      <w:r>
-        <w:t xml:space="preserve"> piece of work. I should also be planning how I’m going to implement the required</w:t>
-      </w:r>
-      <w:r>
-        <w:t xml:space="preserve"> functionality for that </w:t>
-      </w:r>
-      <w:r>
-        <w:t>iteration</w:t>
-      </w:r>
-      <w:r>
-        <w:t>. In</w:t>
-      </w:r>
-      <w:r>
-        <w:t xml:space="preserve"> o</w:t>
-      </w:r>
-      <w:r>
-        <w:t>ther words by the end of the phase</w:t>
-      </w:r>
-      <w:r>
-        <w:t xml:space="preserve">, I should have a clear picture in my head of what </w:t>
-      </w:r>
-      <w:r>
-        <w:t>I’m going to implement</w:t>
-      </w:r>
-      <w:r>
-        <w:t xml:space="preserve">, as well as the rough design of how I’m going to do </w:t>
-      </w:r>
-      <w:r>
-        <w:t xml:space="preserve">it. As part of this process, I </w:t>
-      </w:r>
-      <w:r>
-        <w:t>also plan to create a set of acceptance tests tha</w:t>
-      </w:r>
-      <w:r>
-        <w:t xml:space="preserve">t I can then get signed off by </w:t>
-      </w:r>
-      <w:r>
-        <w:t>my pr</w:t>
-      </w:r>
-      <w:r>
-        <w:t xml:space="preserve">oject supervisor each week, so </w:t>
-      </w:r>
-      <w:r>
-        <w:t xml:space="preserve">we both know what is to be delivered and by when. </w:t>
+        <w:t>sign documentation.</w:t>
+      </w:r>
+      <w:r>
+        <w:t xml:space="preserve">  At the end of this phase, a clear documented design  of the project work will be produced. </w:t>
+      </w:r>
+      <w:r>
+        <w:t xml:space="preserve"> </w:t>
+      </w:r>
+      <w:r>
+        <w:t xml:space="preserve">As part of this process, </w:t>
+      </w:r>
+      <w:r>
+        <w:t>a</w:t>
+      </w:r>
+      <w:r>
+        <w:t xml:space="preserve"> set of acceptance tests will be pro</w:t>
+      </w:r>
+      <w:r>
+        <w:t>duced. These will show the deliverables for the new iteration.</w:t>
       </w:r>
     </w:p>
     <w:p>
@@ -163,6 +214,11 @@
     </w:p>
     <w:p>
       <w:pPr>
+        <w:jc w:val="both"/>
+      </w:pPr>
+    </w:p>
+    <w:p>
+      <w:pPr>
         <w:jc w:val="center"/>
         <w:rPr>
           <w:b/>
@@ -180,49 +236,24 @@
         <w:jc w:val="both"/>
       </w:pPr>
       <w:r>
-        <w:t>T</w:t>
-      </w:r>
-      <w:r>
-        <w:t xml:space="preserve">this </w:t>
-      </w:r>
-      <w:r>
-        <w:t xml:space="preserve"> will primarily be us</w:t>
-      </w:r>
-      <w:r>
-        <w:t>ed to ta</w:t>
-      </w:r>
-      <w:r>
-        <w:t>ke the designs created in the previous phase</w:t>
-      </w:r>
-      <w:r>
-        <w:t xml:space="preserve"> and beginning the process of transforming these requirements into code. </w:t>
-      </w:r>
-      <w:r>
-        <w:t xml:space="preserve">This does not include testing, </w:t>
-      </w:r>
-      <w:r>
-        <w:t>as this will be undertaken on a different part of th</w:t>
-      </w:r>
-      <w:r>
-        <w:t xml:space="preserve">e schedule.  During this section of the iteration, I </w:t>
-      </w:r>
-      <w:r>
-        <w:t>should b</w:t>
-      </w:r>
-      <w:r>
-        <w:t>e careful to conform to all rele</w:t>
-      </w:r>
-      <w:r>
-        <w:t>vant coding style guidelines.</w:t>
-      </w:r>
-      <w:r>
-        <w:t xml:space="preserve"> If </w:t>
-      </w:r>
-      <w:r>
-        <w:t>there</w:t>
-      </w:r>
-      <w:r>
-        <w:t xml:space="preserve"> is time, I will start on the testing work of Phase three. </w:t>
+        <w:t>Phase two will primary be used to turn the designs and requirements previously developed into code</w:t>
+      </w:r>
+    </w:p>
+    <w:p>
+      <w:pPr>
+        <w:jc w:val="both"/>
+      </w:pPr>
+      <w:r>
+        <w:t>Testing will be undertaken separately to this phase</w:t>
+      </w:r>
+      <w:r>
+        <w:t>.  Duri</w:t>
+      </w:r>
+      <w:r>
+        <w:t>ng this phase</w:t>
+      </w:r>
+      <w:r>
+        <w:t xml:space="preserve">, all relevant coding guidelines will be adhered to. </w:t>
       </w:r>
       <w:r>
         <w:t xml:space="preserve"> </w:t>
@@ -255,19 +286,10 @@
         </w:rPr>
       </w:pPr>
       <w:r>
-        <w:t xml:space="preserve">Phase three will be the period </w:t>
-      </w:r>
-      <w:r>
-        <w:t>that</w:t>
-      </w:r>
-      <w:r>
-        <w:t xml:space="preserve"> I thoroughly test</w:t>
-      </w:r>
-      <w:r>
-        <w:t xml:space="preserve"> the new functionality I’ve been developing that week</w:t>
-      </w:r>
-      <w:r>
-        <w:t>. This will range fro</w:t>
+        <w:t xml:space="preserve">Phase threes involves thoroughly testing the developed functionality. </w:t>
+      </w:r>
+      <w:r>
+        <w:t>This will range fro</w:t>
       </w:r>
       <w:r>
         <w:t>m</w:t>
@@ -276,16 +298,19 @@
         <w:t xml:space="preserve"> unit testing of simple components, to </w:t>
       </w:r>
       <w:r>
-        <w:t>wider integration testing of the whole system. I will document these tests both in t</w:t>
-      </w:r>
-      <w:r>
-        <w:t xml:space="preserve">he form of written test plans, </w:t>
-      </w:r>
-      <w:r>
-        <w:t>and a</w:t>
-      </w:r>
-      <w:r>
-        <w:t>lso through the use of Spec2</w:t>
+        <w:t>wider integration testing of the whole sys</w:t>
+      </w:r>
+      <w:r>
+        <w:t>tem.  These tests will be documented by producing</w:t>
+      </w:r>
+      <w:r>
+        <w:t xml:space="preserve"> written test plans, </w:t>
+      </w:r>
+      <w:r>
+        <w:t xml:space="preserve">and </w:t>
+      </w:r>
+      <w:r>
+        <w:t>use of Spec2</w:t>
       </w:r>
       <w:r>
         <w:t xml:space="preserve"> test classes where appropriate. </w:t>
@@ -307,7 +332,7 @@
         <w:rPr>
           <w:b/>
         </w:rPr>
-        <w:t>Phase five</w:t>
+        <w:t>Phase four</w:t>
       </w:r>
     </w:p>
     <w:p>
@@ -315,48 +340,10 @@
         <w:jc w:val="both"/>
       </w:pPr>
       <w:r>
-        <w:t>Whi</w:t>
-      </w:r>
-      <w:r>
-        <w:t>l</w:t>
-      </w:r>
-      <w:r>
-        <w:t>e I wi</w:t>
-      </w:r>
-      <w:r>
-        <w:t>l</w:t>
-      </w:r>
-      <w:r>
-        <w:t>l be producing certain parts of the documentation all the time, I intend o</w:t>
-      </w:r>
-      <w:r>
-        <w:t>n</w:t>
-      </w:r>
-      <w:r>
-        <w:t xml:space="preserve"> using the remaining time </w:t>
+        <w:t xml:space="preserve">Phase four will be a review and update of project documentation and  relevant dissertation chapters. </w:t>
       </w:r>
       <w:bookmarkStart w:id="0" w:name="_GoBack"/>
       <w:bookmarkEnd w:id="0"/>
-      <w:r>
-        <w:t xml:space="preserve"> to catch up on any remaining documentation and also to add some more content to my dissertation. If needed, I will also use it as an overspill day for the rest of the we</w:t>
-      </w:r>
-      <w:r>
-        <w:t>e</w:t>
-      </w:r>
-      <w:r>
-        <w:t>k</w:t>
-      </w:r>
-      <w:r>
-        <w:t>’</w:t>
-      </w:r>
-      <w:r>
-        <w:t xml:space="preserve">s work. </w:t>
-      </w:r>
-    </w:p>
-    <w:p>
-      <w:pPr>
-        <w:jc w:val="both"/>
-      </w:pPr>
     </w:p>
     <w:p>
       <w:pPr>

</xml_diff>